<commit_message>
Correcciones ejercicios llenguatge de marques y ahora a subirlo al classroom
</commit_message>
<xml_diff>
--- a/LLENGUATGE DE MARQUES/RA1/AC01 llenguatge marques.docx
+++ b/LLENGUATGE DE MARQUES/RA1/AC01 llenguatge marques.docx
@@ -220,8 +220,6 @@
         </w:rPr>
         <w:t>AC01</w:t>
       </w:r>
-      <w:bookmarkStart w:id="0" w:name="_GoBack"/>
-      <w:bookmarkEnd w:id="0"/>
     </w:p>
     <w:p>
       <w:pPr>
@@ -1246,6 +1244,141 @@
               <w:t>No es vàlid iniciar el nom d’etiqueta amb número</w:t>
             </w:r>
           </w:p>
+          <w:p>
+            <w:pPr>
+              <w:pStyle w:val="8"/>
+              <w:spacing w:before="52" w:line="227" w:lineRule="exact"/>
+              <w:ind w:left="55"/>
+              <w:rPr>
+                <w:sz w:val="20"/>
+              </w:rPr>
+            </w:pPr>
+            <w:r>
+              <w:rPr>
+                <w:color w:val="800000"/>
+                <w:spacing w:val="-4"/>
+                <w:sz w:val="20"/>
+              </w:rPr>
+              <w:t>&lt;</w:t>
+            </w:r>
+            <w:r>
+              <w:rPr>
+                <w:rFonts w:hint="default"/>
+                <w:color w:val="800000"/>
+                <w:spacing w:val="-4"/>
+                <w:sz w:val="20"/>
+                <w:lang w:val="es-ES"/>
+              </w:rPr>
+              <w:t>_</w:t>
+            </w:r>
+            <w:r>
+              <w:rPr>
+                <w:color w:val="800000"/>
+                <w:spacing w:val="-4"/>
+                <w:sz w:val="20"/>
+              </w:rPr>
+              <w:t>2n&gt;</w:t>
+            </w:r>
+          </w:p>
+          <w:p>
+            <w:pPr>
+              <w:pStyle w:val="8"/>
+              <w:spacing w:line="225" w:lineRule="exact"/>
+              <w:ind w:left="277"/>
+              <w:rPr>
+                <w:sz w:val="20"/>
+              </w:rPr>
+            </w:pPr>
+            <w:r>
+              <w:rPr>
+                <w:color w:val="0000FF"/>
+                <w:sz w:val="20"/>
+              </w:rPr>
+              <w:t>Som</w:t>
+            </w:r>
+            <w:r>
+              <w:rPr>
+                <w:color w:val="0000FF"/>
+                <w:spacing w:val="-3"/>
+                <w:sz w:val="20"/>
+              </w:rPr>
+              <w:t xml:space="preserve"> </w:t>
+            </w:r>
+            <w:r>
+              <w:rPr>
+                <w:color w:val="0000FF"/>
+                <w:sz w:val="20"/>
+              </w:rPr>
+              <w:t>al</w:t>
+            </w:r>
+            <w:r>
+              <w:rPr>
+                <w:color w:val="0000FF"/>
+                <w:spacing w:val="-3"/>
+                <w:sz w:val="20"/>
+              </w:rPr>
+              <w:t xml:space="preserve"> </w:t>
+            </w:r>
+            <w:r>
+              <w:rPr>
+                <w:color w:val="0000FF"/>
+                <w:sz w:val="20"/>
+              </w:rPr>
+              <w:t>nivell</w:t>
+            </w:r>
+            <w:r>
+              <w:rPr>
+                <w:color w:val="0000FF"/>
+                <w:spacing w:val="-3"/>
+                <w:sz w:val="20"/>
+              </w:rPr>
+              <w:t xml:space="preserve"> </w:t>
+            </w:r>
+            <w:r>
+              <w:rPr>
+                <w:color w:val="0000FF"/>
+                <w:spacing w:val="-10"/>
+                <w:sz w:val="20"/>
+              </w:rPr>
+              <w:t>2</w:t>
+            </w:r>
+          </w:p>
+          <w:p>
+            <w:pPr>
+              <w:pStyle w:val="8"/>
+              <w:rPr>
+                <w:rFonts w:hint="default" w:ascii="Times New Roman"/>
+                <w:sz w:val="20"/>
+                <w:lang w:val="es-ES"/>
+              </w:rPr>
+            </w:pPr>
+            <w:r>
+              <w:rPr>
+                <w:color w:val="800000"/>
+                <w:spacing w:val="-2"/>
+                <w:sz w:val="20"/>
+              </w:rPr>
+              <w:t>&lt;/</w:t>
+            </w:r>
+            <w:r>
+              <w:rPr>
+                <w:rFonts w:hint="default"/>
+                <w:color w:val="800000"/>
+                <w:spacing w:val="-2"/>
+                <w:sz w:val="20"/>
+                <w:lang w:val="es-ES"/>
+              </w:rPr>
+              <w:t>_</w:t>
+            </w:r>
+            <w:r>
+              <w:rPr>
+                <w:color w:val="800000"/>
+                <w:spacing w:val="-2"/>
+                <w:sz w:val="20"/>
+              </w:rPr>
+              <w:t>2n&gt;</w:t>
+            </w:r>
+          </w:p>
         </w:tc>
       </w:tr>
       <w:tr>
@@ -1283,6 +1416,74 @@
             </w:pPr>
             <w:r>
               <w:rPr>
+                <w:color w:val="800000"/>
+                <w:sz w:val="20"/>
+              </w:rPr>
+              <w:t>&lt;segon_element</w:t>
+            </w:r>
+            <w:r>
+              <w:rPr>
+                <w:color w:val="800000"/>
+                <w:spacing w:val="-14"/>
+                <w:sz w:val="20"/>
+              </w:rPr>
+              <w:t xml:space="preserve"> </w:t>
+            </w:r>
+            <w:r>
+              <w:rPr>
+                <w:color w:val="E40000"/>
+                <w:sz w:val="20"/>
+              </w:rPr>
+              <w:t>pos</w:t>
+            </w:r>
+            <w:r>
+              <w:rPr>
+                <w:color w:val="800000"/>
+                <w:sz w:val="20"/>
+              </w:rPr>
+              <w:t xml:space="preserve">="2"&gt; </w:t>
+            </w:r>
+            <w:r>
+              <w:rPr>
+                <w:color w:val="0000FF"/>
+                <w:sz w:val="20"/>
+              </w:rPr>
+              <w:t>element 2</w:t>
+            </w:r>
+          </w:p>
+          <w:p>
+            <w:pPr>
+              <w:pStyle w:val="8"/>
+              <w:spacing w:line="225" w:lineRule="exact"/>
+              <w:ind w:left="55"/>
+              <w:rPr>
+                <w:sz w:val="20"/>
+              </w:rPr>
+            </w:pPr>
+            <w:r>
+              <w:rPr>
+                <w:color w:val="800000"/>
+                <w:spacing w:val="-2"/>
+                <w:sz w:val="20"/>
+              </w:rPr>
+              <w:t>&lt;segon_element/&gt;</w:t>
+            </w:r>
+          </w:p>
+        </w:tc>
+        <w:tc>
+          <w:tcPr>
+            <w:tcW w:w="510" w:type="dxa"/>
+          </w:tcPr>
+          <w:p>
+            <w:pPr>
+              <w:pStyle w:val="8"/>
+              <w:rPr>
+                <w:rFonts w:ascii="Times New Roman"/>
+                <w:sz w:val="20"/>
+              </w:rPr>
+            </w:pPr>
+            <w:r>
+              <w:rPr>
                 <w:sz w:val="20"/>
               </w:rPr>
               <mc:AlternateContent>
@@ -1291,10 +1492,10 @@
                     <wp:anchor distT="0" distB="0" distL="114300" distR="114300" simplePos="0" relativeHeight="251667456" behindDoc="0" locked="0" layoutInCell="1" allowOverlap="1">
                       <wp:simplePos x="0" y="0"/>
                       <wp:positionH relativeFrom="column">
-                        <wp:posOffset>2507615</wp:posOffset>
+                        <wp:posOffset>314960</wp:posOffset>
                       </wp:positionH>
                       <wp:positionV relativeFrom="paragraph">
-                        <wp:posOffset>45085</wp:posOffset>
+                        <wp:posOffset>61595</wp:posOffset>
                       </wp:positionV>
                       <wp:extent cx="358775" cy="375285"/>
                       <wp:effectExtent l="0" t="0" r="0" b="0"/>
@@ -1341,7 +1542,7 @@
                 </mc:Choice>
                 <mc:Fallback>
                   <w:pict>
-                    <v:shape id="_x0000_s1026" o:spid="_x0000_s1026" style="position:absolute;left:0pt;margin-left:197.45pt;margin-top:3.55pt;height:29.55pt;width:28.25pt;z-index:251667456;v-text-anchor:middle;mso-width-relative:page;mso-height-relative:page;" fillcolor="#4F81BD [3204]" filled="t" stroked="t" coordsize="358775,375285" o:gfxdata="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" path="m55671,119289l116666,60978,179387,126585,242108,60978,303103,119289,237758,187642,303103,255995,242108,314306,179387,248699,116666,314306,55671,255995,121016,187642xe">
+                    <v:shape id="_x0000_s1026" o:spid="_x0000_s1026" style="position:absolute;left:0pt;margin-left:24.8pt;margin-top:4.85pt;height:29.55pt;width:28.25pt;z-index:251667456;v-text-anchor:middle;mso-width-relative:page;mso-height-relative:page;" fillcolor="#4F81BD [3204]" filled="t" stroked="t" coordsize="358775,375285" o:gfxdata="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" path="m55671,119289l116666,60978,179387,126585,242108,60978,303103,119289,237758,187642,303103,255995,242108,314306,179387,248699,116666,314306,55671,255995,121016,187642xe">
                       <v:path o:connectlocs="86168,90134;272606,90134;272606,285150;86168,285150" o:connectangles="164,247,0,82"/>
                       <v:fill on="t" focussize="0,0"/>
                       <v:stroke weight="2pt" color="#376092 [2404]" joinstyle="round"/>
@@ -1352,60 +1553,6 @@
                 </mc:Fallback>
               </mc:AlternateContent>
             </w:r>
-            <w:r>
-              <w:rPr>
-                <w:color w:val="800000"/>
-                <w:sz w:val="20"/>
-              </w:rPr>
-              <w:t>&lt;segon_element</w:t>
-            </w:r>
-            <w:r>
-              <w:rPr>
-                <w:color w:val="800000"/>
-                <w:spacing w:val="-14"/>
-                <w:sz w:val="20"/>
-              </w:rPr>
-              <w:t xml:space="preserve"> </w:t>
-            </w:r>
-            <w:r>
-              <w:rPr>
-                <w:color w:val="E40000"/>
-                <w:sz w:val="20"/>
-              </w:rPr>
-              <w:t>pos</w:t>
-            </w:r>
-            <w:r>
-              <w:rPr>
-                <w:color w:val="800000"/>
-                <w:sz w:val="20"/>
-              </w:rPr>
-              <w:t xml:space="preserve">="2"&gt; </w:t>
-            </w:r>
-            <w:r>
-              <w:rPr>
-                <w:color w:val="0000FF"/>
-                <w:sz w:val="20"/>
-              </w:rPr>
-              <w:t>element 2</w:t>
-            </w:r>
-          </w:p>
-          <w:p>
-            <w:pPr>
-              <w:pStyle w:val="8"/>
-              <w:spacing w:line="225" w:lineRule="exact"/>
-              <w:ind w:left="55"/>
-              <w:rPr>
-                <w:sz w:val="20"/>
-              </w:rPr>
-            </w:pPr>
-            <w:r>
-              <w:rPr>
-                <w:color w:val="800000"/>
-                <w:spacing w:val="-2"/>
-                <w:sz w:val="20"/>
-              </w:rPr>
-              <w:t>&lt;segon_element/&gt;</w:t>
-            </w:r>
           </w:p>
         </w:tc>
         <w:tc>
@@ -1424,30 +1571,128 @@
         </w:tc>
         <w:tc>
           <w:tcPr>
-            <w:tcW w:w="510" w:type="dxa"/>
-          </w:tcPr>
-          <w:p>
-            <w:pPr>
-              <w:pStyle w:val="8"/>
-              <w:rPr>
-                <w:rFonts w:ascii="Times New Roman"/>
-                <w:sz w:val="20"/>
-              </w:rPr>
-            </w:pPr>
-          </w:p>
-        </w:tc>
-        <w:tc>
-          <w:tcPr>
             <w:tcW w:w="4080" w:type="dxa"/>
           </w:tcPr>
           <w:p>
             <w:pPr>
               <w:pStyle w:val="8"/>
+              <w:spacing w:before="41" w:line="235" w:lineRule="auto"/>
+              <w:ind w:left="277" w:right="1550" w:hanging="223"/>
+              <w:rPr>
+                <w:rFonts w:hint="default"/>
+                <w:color w:val="800000"/>
+                <w:sz w:val="20"/>
+                <w:lang w:val="es-ES"/>
+              </w:rPr>
+            </w:pPr>
+            <w:r>
+              <w:rPr>
+                <w:rFonts w:hint="default"/>
+                <w:color w:val="800000"/>
+                <w:sz w:val="20"/>
+                <w:lang w:val="es-ES"/>
+              </w:rPr>
+              <w:t>Se ha de colocar la barra / al principio para cerrar etiqueta</w:t>
+            </w:r>
+          </w:p>
+          <w:p>
+            <w:pPr>
+              <w:pStyle w:val="8"/>
+              <w:spacing w:before="41" w:line="235" w:lineRule="auto"/>
+              <w:ind w:left="277" w:right="1550" w:hanging="223"/>
+              <w:rPr>
+                <w:sz w:val="20"/>
+              </w:rPr>
+            </w:pPr>
+            <w:r>
+              <w:rPr>
+                <w:color w:val="800000"/>
+                <w:sz w:val="20"/>
+              </w:rPr>
+              <w:t>&lt;segon_element</w:t>
+            </w:r>
+            <w:r>
+              <w:rPr>
+                <w:color w:val="800000"/>
+                <w:spacing w:val="-14"/>
+                <w:sz w:val="20"/>
+              </w:rPr>
+              <w:t xml:space="preserve"> </w:t>
+            </w:r>
+            <w:r>
+              <w:rPr>
+                <w:color w:val="E40000"/>
+                <w:sz w:val="20"/>
+              </w:rPr>
+              <w:t>pos</w:t>
+            </w:r>
+            <w:r>
+              <w:rPr>
+                <w:color w:val="800000"/>
+                <w:sz w:val="20"/>
+              </w:rPr>
+              <w:t xml:space="preserve">="2"&gt; </w:t>
+            </w:r>
+            <w:r>
+              <w:rPr>
+                <w:color w:val="0000FF"/>
+                <w:sz w:val="20"/>
+              </w:rPr>
+              <w:t>element 2</w:t>
+            </w:r>
+          </w:p>
+          <w:p>
+            <w:pPr>
+              <w:pStyle w:val="8"/>
               <w:rPr>
                 <w:rFonts w:ascii="Times New Roman"/>
                 <w:sz w:val="20"/>
               </w:rPr>
             </w:pPr>
+            <w:r>
+              <w:rPr>
+                <w:color w:val="800000"/>
+                <w:spacing w:val="-2"/>
+                <w:sz w:val="20"/>
+              </w:rPr>
+              <w:t>&lt;</w:t>
+            </w:r>
+            <w:r>
+              <w:rPr>
+                <w:rFonts w:hint="default"/>
+                <w:color w:val="800000"/>
+                <w:spacing w:val="-2"/>
+                <w:sz w:val="20"/>
+                <w:lang w:val="es-ES"/>
+              </w:rPr>
+              <w:t>/</w:t>
+            </w:r>
+            <w:r>
+              <w:rPr>
+                <w:color w:val="800000"/>
+                <w:spacing w:val="-2"/>
+                <w:sz w:val="20"/>
+              </w:rPr>
+              <w:t>segon_elemen</w:t>
+            </w:r>
+            <w:r>
+              <w:rPr>
+                <w:rFonts w:hint="default"/>
+                <w:color w:val="800000"/>
+                <w:spacing w:val="-2"/>
+                <w:sz w:val="20"/>
+                <w:lang w:val="es-ES"/>
+              </w:rPr>
+              <w:t>t</w:t>
+            </w:r>
+            <w:r>
+              <w:rPr>
+                <w:color w:val="800000"/>
+                <w:spacing w:val="-2"/>
+                <w:sz w:val="20"/>
+              </w:rPr>
+              <w:t>&gt;</w:t>
+            </w:r>
           </w:p>
         </w:tc>
       </w:tr>
@@ -1693,6 +1938,124 @@
               <w:t>No s’han tancat les etiquetes de manera encapsulada, s’enten que &lt;persona&gt; no es troba dintre de &lt;nom&gt;. Això es inconsistent.</w:t>
             </w:r>
           </w:p>
+          <w:p>
+            <w:pPr>
+              <w:pStyle w:val="8"/>
+              <w:spacing w:before="52" w:line="227" w:lineRule="exact"/>
+              <w:ind w:left="55"/>
+              <w:rPr>
+                <w:sz w:val="20"/>
+              </w:rPr>
+            </w:pPr>
+            <w:r>
+              <w:rPr>
+                <w:color w:val="800000"/>
+                <w:spacing w:val="-2"/>
+                <w:sz w:val="20"/>
+              </w:rPr>
+              <w:t>&lt;persona&gt;</w:t>
+            </w:r>
+          </w:p>
+          <w:p>
+            <w:pPr>
+              <w:pStyle w:val="8"/>
+              <w:spacing w:line="225" w:lineRule="exact"/>
+              <w:ind w:left="166"/>
+              <w:rPr>
+                <w:sz w:val="20"/>
+              </w:rPr>
+            </w:pPr>
+            <w:r>
+              <w:rPr>
+                <w:color w:val="800000"/>
+                <w:spacing w:val="-2"/>
+                <w:sz w:val="20"/>
+              </w:rPr>
+              <w:t>&lt;nom&gt;</w:t>
+            </w:r>
+          </w:p>
+          <w:p>
+            <w:pPr>
+              <w:pStyle w:val="8"/>
+              <w:spacing w:line="225" w:lineRule="exact"/>
+              <w:ind w:right="2191"/>
+              <w:jc w:val="right"/>
+              <w:rPr>
+                <w:color w:val="0000FF"/>
+                <w:spacing w:val="-2"/>
+                <w:sz w:val="20"/>
+              </w:rPr>
+            </w:pPr>
+            <w:r>
+              <w:rPr>
+                <w:color w:val="0000FF"/>
+                <w:sz w:val="20"/>
+              </w:rPr>
+              <w:t>Andreu</w:t>
+            </w:r>
+            <w:r>
+              <w:rPr>
+                <w:color w:val="0000FF"/>
+                <w:spacing w:val="-6"/>
+                <w:sz w:val="20"/>
+              </w:rPr>
+              <w:t xml:space="preserve"> </w:t>
+            </w:r>
+            <w:r>
+              <w:rPr>
+                <w:spacing w:val="-2"/>
+                <w:sz w:val="20"/>
+              </w:rPr>
+              <w:t>M</w:t>
+            </w:r>
+            <w:r>
+              <w:rPr>
+                <w:color w:val="0000FF"/>
+                <w:spacing w:val="-2"/>
+                <w:sz w:val="20"/>
+              </w:rPr>
+              <w:t>iralles</w:t>
+            </w:r>
+          </w:p>
+          <w:p>
+            <w:pPr>
+              <w:pStyle w:val="8"/>
+              <w:spacing w:line="225" w:lineRule="exact"/>
+              <w:ind w:right="2191" w:firstLine="196" w:firstLineChars="100"/>
+              <w:jc w:val="both"/>
+              <w:rPr>
+                <w:color w:val="0000FF"/>
+                <w:spacing w:val="-2"/>
+                <w:sz w:val="20"/>
+              </w:rPr>
+            </w:pPr>
+            <w:r>
+              <w:rPr>
+                <w:color w:val="800000"/>
+                <w:spacing w:val="-2"/>
+                <w:sz w:val="20"/>
+              </w:rPr>
+              <w:t>&lt;/nom&gt;</w:t>
+            </w:r>
+          </w:p>
+          <w:p>
+            <w:pPr>
+              <w:pStyle w:val="8"/>
+              <w:rPr>
+                <w:rFonts w:hint="default" w:ascii="Times New Roman"/>
+                <w:sz w:val="20"/>
+                <w:lang w:val="es-ES"/>
+              </w:rPr>
+            </w:pPr>
+            <w:r>
+              <w:rPr>
+                <w:color w:val="800000"/>
+                <w:spacing w:val="-2"/>
+                <w:sz w:val="20"/>
+              </w:rPr>
+              <w:t>&lt;/persona&gt;</w:t>
+            </w:r>
+          </w:p>
         </w:tc>
       </w:tr>
       <w:tr>
@@ -2069,6 +2432,42 @@
               <w:t>Mateix raonament que l’anterior</w:t>
             </w:r>
           </w:p>
+          <w:p>
+            <w:pPr>
+              <w:pStyle w:val="8"/>
+              <w:rPr>
+                <w:rFonts w:hint="default" w:ascii="Times New Roman"/>
+                <w:sz w:val="20"/>
+                <w:lang w:val="es-ES"/>
+              </w:rPr>
+            </w:pPr>
+            <w:r>
+              <w:rPr>
+                <w:color w:val="800000"/>
+                <w:spacing w:val="-2"/>
+                <w:sz w:val="20"/>
+              </w:rPr>
+              <w:t>&lt;salt_de_linia</w:t>
+            </w:r>
+            <w:r>
+              <w:rPr>
+                <w:rFonts w:hint="default"/>
+                <w:color w:val="800000"/>
+                <w:spacing w:val="-2"/>
+                <w:sz w:val="20"/>
+                <w:lang w:val="es-ES"/>
+              </w:rPr>
+              <w:t>/</w:t>
+            </w:r>
+            <w:r>
+              <w:rPr>
+                <w:color w:val="800000"/>
+                <w:spacing w:val="-2"/>
+                <w:sz w:val="20"/>
+              </w:rPr>
+              <w:t>&gt;</w:t>
+            </w:r>
+          </w:p>
         </w:tc>
       </w:tr>
       <w:tr>
@@ -2518,6 +2917,158 @@
             </w:pPr>
             <w:r>
               <w:rPr>
+                <w:color w:val="800000"/>
+                <w:sz w:val="20"/>
+              </w:rPr>
+              <w:t>&lt;</w:t>
+            </w:r>
+            <w:r>
+              <w:rPr>
+                <w:rFonts w:ascii="Courier New"/>
+                <w:color w:val="800000"/>
+                <w:sz w:val="20"/>
+              </w:rPr>
+              <w:t>c</w:t>
+            </w:r>
+            <w:r>
+              <w:rPr>
+                <w:color w:val="800000"/>
+                <w:sz w:val="20"/>
+              </w:rPr>
+              <w:t>ountry</w:t>
+            </w:r>
+            <w:r>
+              <w:rPr>
+                <w:color w:val="800000"/>
+                <w:spacing w:val="-14"/>
+                <w:sz w:val="20"/>
+              </w:rPr>
+              <w:t xml:space="preserve"> </w:t>
+            </w:r>
+            <w:r>
+              <w:rPr>
+                <w:color w:val="E40000"/>
+                <w:sz w:val="20"/>
+              </w:rPr>
+              <w:t>continent</w:t>
+            </w:r>
+            <w:r>
+              <w:rPr>
+                <w:rFonts w:ascii="Arial"/>
+                <w:b/>
+                <w:sz w:val="20"/>
+              </w:rPr>
+              <w:t>=</w:t>
+            </w:r>
+            <w:r>
+              <w:rPr>
+                <w:color w:val="0000FF"/>
+                <w:sz w:val="20"/>
+              </w:rPr>
+              <w:t xml:space="preserve">"Europe" </w:t>
+            </w:r>
+            <w:r>
+              <w:rPr>
+                <w:color w:val="E40000"/>
+                <w:spacing w:val="-2"/>
+                <w:sz w:val="20"/>
+              </w:rPr>
+              <w:t>population</w:t>
+            </w:r>
+            <w:r>
+              <w:rPr>
+                <w:spacing w:val="-2"/>
+                <w:sz w:val="20"/>
+              </w:rPr>
+              <w:t>=</w:t>
+            </w:r>
+            <w:r>
+              <w:rPr>
+                <w:color w:val="0000FF"/>
+                <w:spacing w:val="-2"/>
+                <w:sz w:val="20"/>
+              </w:rPr>
+              <w:t>67500000</w:t>
+            </w:r>
+            <w:r>
+              <w:rPr>
+                <w:rFonts w:ascii="Arial"/>
+                <w:b/>
+                <w:spacing w:val="-2"/>
+                <w:sz w:val="20"/>
+              </w:rPr>
+              <w:t>&gt;</w:t>
+            </w:r>
+          </w:p>
+          <w:p>
+            <w:pPr>
+              <w:pStyle w:val="8"/>
+              <w:spacing w:line="224" w:lineRule="exact"/>
+              <w:ind w:left="2" w:right="2894"/>
+              <w:jc w:val="center"/>
+              <w:rPr>
+                <w:sz w:val="20"/>
+              </w:rPr>
+            </w:pPr>
+            <w:r>
+              <w:rPr>
+                <w:spacing w:val="-2"/>
+                <w:sz w:val="20"/>
+              </w:rPr>
+              <w:t>France</w:t>
+            </w:r>
+          </w:p>
+          <w:p>
+            <w:pPr>
+              <w:pStyle w:val="8"/>
+              <w:spacing w:line="245" w:lineRule="exact"/>
+              <w:ind w:left="10" w:right="2892"/>
+              <w:jc w:val="center"/>
+              <w:rPr>
+                <w:sz w:val="20"/>
+              </w:rPr>
+            </w:pPr>
+            <w:r>
+              <w:rPr>
+                <w:color w:val="800000"/>
+                <w:spacing w:val="-2"/>
+                <w:sz w:val="20"/>
+              </w:rPr>
+              <w:t>&lt;/</w:t>
+            </w:r>
+            <w:r>
+              <w:rPr>
+                <w:rFonts w:ascii="Courier New"/>
+                <w:color w:val="800000"/>
+                <w:spacing w:val="-2"/>
+                <w:sz w:val="20"/>
+              </w:rPr>
+              <w:t>c</w:t>
+            </w:r>
+            <w:r>
+              <w:rPr>
+                <w:color w:val="800000"/>
+                <w:spacing w:val="-2"/>
+                <w:sz w:val="20"/>
+              </w:rPr>
+              <w:t>ountry&gt;</w:t>
+            </w:r>
+          </w:p>
+        </w:tc>
+        <w:tc>
+          <w:tcPr>
+            <w:tcW w:w="510" w:type="dxa"/>
+          </w:tcPr>
+          <w:p>
+            <w:pPr>
+              <w:pStyle w:val="8"/>
+              <w:rPr>
+                <w:rFonts w:ascii="Times New Roman"/>
+                <w:sz w:val="20"/>
+              </w:rPr>
+            </w:pPr>
+            <w:r>
+              <w:rPr>
                 <w:sz w:val="20"/>
               </w:rPr>
               <mc:AlternateContent>
@@ -2526,10 +3077,10 @@
                     <wp:anchor distT="0" distB="0" distL="114300" distR="114300" simplePos="0" relativeHeight="251668480" behindDoc="0" locked="0" layoutInCell="1" allowOverlap="1">
                       <wp:simplePos x="0" y="0"/>
                       <wp:positionH relativeFrom="column">
-                        <wp:posOffset>2506980</wp:posOffset>
+                        <wp:posOffset>314325</wp:posOffset>
                       </wp:positionH>
                       <wp:positionV relativeFrom="paragraph">
-                        <wp:posOffset>130810</wp:posOffset>
+                        <wp:posOffset>114300</wp:posOffset>
                       </wp:positionV>
                       <wp:extent cx="358775" cy="375285"/>
                       <wp:effectExtent l="0" t="0" r="0" b="0"/>
@@ -2576,7 +3127,7 @@
                 </mc:Choice>
                 <mc:Fallback>
                   <w:pict>
-                    <v:shape id="_x0000_s1026" o:spid="_x0000_s1026" style="position:absolute;left:0pt;margin-left:197.4pt;margin-top:10.3pt;height:29.55pt;width:28.25pt;z-index:251668480;v-text-anchor:middle;mso-width-relative:page;mso-height-relative:page;" fillcolor="#4F81BD [3204]" filled="t" stroked="t" coordsize="358775,375285" o:gfxdata="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" path="m55671,119289l116666,60978,179387,126585,242108,60978,303103,119289,237758,187642,303103,255995,242108,314306,179387,248699,116666,314306,55671,255995,121016,187642xe">
+                    <v:shape id="_x0000_s1026" o:spid="_x0000_s1026" style="position:absolute;left:0pt;margin-left:24.75pt;margin-top:9pt;height:29.55pt;width:28.25pt;z-index:251668480;v-text-anchor:middle;mso-width-relative:page;mso-height-relative:page;" fillcolor="#4F81BD [3204]" filled="t" stroked="t" coordsize="358775,375285" o:gfxdata="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" path="m55671,119289l116666,60978,179387,126585,242108,60978,303103,119289,237758,187642,303103,255995,242108,314306,179387,248699,116666,314306,55671,255995,121016,187642xe">
                       <v:path o:connectlocs="86168,90134;272606,90134;272606,285150;86168,285150" o:connectangles="164,247,0,82"/>
                       <v:fill on="t" focussize="0,0"/>
                       <v:stroke weight="2pt" color="#376092 [2404]" joinstyle="round"/>
@@ -2587,144 +3138,6 @@
                 </mc:Fallback>
               </mc:AlternateContent>
             </w:r>
-            <w:r>
-              <w:rPr>
-                <w:color w:val="800000"/>
-                <w:sz w:val="20"/>
-              </w:rPr>
-              <w:t>&lt;</w:t>
-            </w:r>
-            <w:r>
-              <w:rPr>
-                <w:rFonts w:ascii="Courier New"/>
-                <w:color w:val="800000"/>
-                <w:sz w:val="20"/>
-              </w:rPr>
-              <w:t>c</w:t>
-            </w:r>
-            <w:r>
-              <w:rPr>
-                <w:color w:val="800000"/>
-                <w:sz w:val="20"/>
-              </w:rPr>
-              <w:t>ountry</w:t>
-            </w:r>
-            <w:r>
-              <w:rPr>
-                <w:color w:val="800000"/>
-                <w:spacing w:val="-14"/>
-                <w:sz w:val="20"/>
-              </w:rPr>
-              <w:t xml:space="preserve"> </w:t>
-            </w:r>
-            <w:r>
-              <w:rPr>
-                <w:color w:val="E40000"/>
-                <w:sz w:val="20"/>
-              </w:rPr>
-              <w:t>continent</w:t>
-            </w:r>
-            <w:r>
-              <w:rPr>
-                <w:rFonts w:ascii="Arial"/>
-                <w:b/>
-                <w:sz w:val="20"/>
-              </w:rPr>
-              <w:t>=</w:t>
-            </w:r>
-            <w:r>
-              <w:rPr>
-                <w:color w:val="0000FF"/>
-                <w:sz w:val="20"/>
-              </w:rPr>
-              <w:t xml:space="preserve">"Europe" </w:t>
-            </w:r>
-            <w:r>
-              <w:rPr>
-                <w:color w:val="E40000"/>
-                <w:spacing w:val="-2"/>
-                <w:sz w:val="20"/>
-              </w:rPr>
-              <w:t>population</w:t>
-            </w:r>
-            <w:r>
-              <w:rPr>
-                <w:spacing w:val="-2"/>
-                <w:sz w:val="20"/>
-              </w:rPr>
-              <w:t>=</w:t>
-            </w:r>
-            <w:r>
-              <w:rPr>
-                <w:color w:val="0000FF"/>
-                <w:spacing w:val="-2"/>
-                <w:sz w:val="20"/>
-              </w:rPr>
-              <w:t>67500000</w:t>
-            </w:r>
-            <w:r>
-              <w:rPr>
-                <w:rFonts w:ascii="Arial"/>
-                <w:b/>
-                <w:spacing w:val="-2"/>
-                <w:sz w:val="20"/>
-              </w:rPr>
-              <w:t>&gt;</w:t>
-            </w:r>
-          </w:p>
-          <w:p>
-            <w:pPr>
-              <w:pStyle w:val="8"/>
-              <w:spacing w:line="224" w:lineRule="exact"/>
-              <w:ind w:left="2" w:right="2894"/>
-              <w:jc w:val="center"/>
-              <w:rPr>
-                <w:sz w:val="20"/>
-              </w:rPr>
-            </w:pPr>
-            <w:r>
-              <w:rPr>
-                <w:spacing w:val="-2"/>
-                <w:sz w:val="20"/>
-              </w:rPr>
-              <w:t>France</w:t>
-            </w:r>
-          </w:p>
-          <w:p>
-            <w:pPr>
-              <w:pStyle w:val="8"/>
-              <w:spacing w:line="245" w:lineRule="exact"/>
-              <w:ind w:left="10" w:right="2892"/>
-              <w:jc w:val="center"/>
-              <w:rPr>
-                <w:sz w:val="20"/>
-              </w:rPr>
-            </w:pPr>
-            <w:r>
-              <w:rPr>
-                <w:color w:val="800000"/>
-                <w:spacing w:val="-2"/>
-                <w:sz w:val="20"/>
-              </w:rPr>
-              <w:t>&lt;/</w:t>
-            </w:r>
-            <w:r>
-              <w:rPr>
-                <w:rFonts w:ascii="Courier New"/>
-                <w:color w:val="800000"/>
-                <w:spacing w:val="-2"/>
-                <w:sz w:val="20"/>
-              </w:rPr>
-              <w:t>c</w:t>
-            </w:r>
-            <w:r>
-              <w:rPr>
-                <w:color w:val="800000"/>
-                <w:spacing w:val="-2"/>
-                <w:sz w:val="20"/>
-              </w:rPr>
-              <w:t>ountry&gt;</w:t>
-            </w:r>
           </w:p>
         </w:tc>
         <w:tc>
@@ -2743,28 +3156,148 @@
         </w:tc>
         <w:tc>
           <w:tcPr>
-            <w:tcW w:w="510" w:type="dxa"/>
-          </w:tcPr>
-          <w:p>
-            <w:pPr>
-              <w:pStyle w:val="8"/>
-              <w:rPr>
-                <w:rFonts w:ascii="Times New Roman"/>
-                <w:sz w:val="20"/>
-              </w:rPr>
-            </w:pPr>
-          </w:p>
-        </w:tc>
-        <w:tc>
-          <w:tcPr>
             <w:tcW w:w="4080" w:type="dxa"/>
           </w:tcPr>
           <w:p>
             <w:pPr>
               <w:pStyle w:val="8"/>
               <w:rPr>
-                <w:rFonts w:ascii="Times New Roman"/>
-                <w:sz w:val="20"/>
+                <w:rFonts w:hint="default" w:ascii="Times New Roman"/>
+                <w:sz w:val="20"/>
+                <w:lang w:val="es-ES"/>
+              </w:rPr>
+            </w:pPr>
+            <w:r>
+              <w:rPr>
+                <w:rFonts w:hint="default" w:ascii="Times New Roman"/>
+                <w:sz w:val="20"/>
+                <w:lang w:val="es-ES"/>
+              </w:rPr>
+              <w:t>Falta posar les cometes al valor del atribut “population”</w:t>
+            </w:r>
+          </w:p>
+          <w:p>
+            <w:pPr>
+              <w:pStyle w:val="8"/>
+              <w:spacing w:before="42" w:line="232" w:lineRule="auto"/>
+              <w:ind w:left="554" w:right="1336" w:hanging="500"/>
+              <w:rPr>
+                <w:rFonts w:ascii="Arial"/>
+                <w:b/>
+                <w:sz w:val="20"/>
+              </w:rPr>
+            </w:pPr>
+            <w:r>
+              <w:rPr>
+                <w:color w:val="800000"/>
+                <w:sz w:val="20"/>
+              </w:rPr>
+              <w:t>&lt;</w:t>
+            </w:r>
+            <w:r>
+              <w:rPr>
+                <w:rFonts w:ascii="Courier New"/>
+                <w:color w:val="800000"/>
+                <w:sz w:val="20"/>
+              </w:rPr>
+              <w:t>c</w:t>
+            </w:r>
+            <w:r>
+              <w:rPr>
+                <w:color w:val="800000"/>
+                <w:sz w:val="20"/>
+              </w:rPr>
+              <w:t>ountry</w:t>
+            </w:r>
+            <w:r>
+              <w:rPr>
+                <w:color w:val="800000"/>
+                <w:spacing w:val="-14"/>
+                <w:sz w:val="20"/>
+              </w:rPr>
+              <w:t xml:space="preserve"> </w:t>
+            </w:r>
+            <w:r>
+              <w:rPr>
+                <w:color w:val="E40000"/>
+                <w:sz w:val="20"/>
+              </w:rPr>
+              <w:t>continent</w:t>
+            </w:r>
+            <w:r>
+              <w:rPr>
+                <w:rFonts w:ascii="Arial"/>
+                <w:b/>
+                <w:sz w:val="20"/>
+              </w:rPr>
+              <w:t>=</w:t>
+            </w:r>
+            <w:r>
+              <w:rPr>
+                <w:color w:val="0000FF"/>
+                <w:sz w:val="20"/>
+              </w:rPr>
+              <w:t xml:space="preserve">"Europe" </w:t>
+            </w:r>
+            <w:r>
+              <w:rPr>
+                <w:color w:val="E40000"/>
+                <w:spacing w:val="-2"/>
+                <w:sz w:val="20"/>
+              </w:rPr>
+              <w:t>population</w:t>
+            </w:r>
+            <w:r>
+              <w:rPr>
+                <w:spacing w:val="-2"/>
+                <w:sz w:val="20"/>
+              </w:rPr>
+              <w:t>=</w:t>
+            </w:r>
+            <w:r>
+              <w:rPr>
+                <w:rFonts w:hint="default"/>
+                <w:spacing w:val="-2"/>
+                <w:sz w:val="20"/>
+                <w:lang w:val="es-ES"/>
+              </w:rPr>
+              <w:t>”</w:t>
+            </w:r>
+            <w:r>
+              <w:rPr>
+                <w:color w:val="0000FF"/>
+                <w:spacing w:val="-2"/>
+                <w:sz w:val="20"/>
+              </w:rPr>
+              <w:t>67500000</w:t>
+            </w:r>
+            <w:r>
+              <w:rPr>
+                <w:rFonts w:hint="default"/>
+                <w:color w:val="0000FF"/>
+                <w:spacing w:val="-2"/>
+                <w:sz w:val="20"/>
+                <w:lang w:val="es-ES"/>
+              </w:rPr>
+              <w:t>”</w:t>
+            </w:r>
+            <w:r>
+              <w:rPr>
+                <w:rFonts w:ascii="Arial"/>
+                <w:b/>
+                <w:spacing w:val="-2"/>
+                <w:sz w:val="20"/>
+              </w:rPr>
+              <w:t>&gt;</w:t>
+            </w:r>
+          </w:p>
+          <w:p>
+            <w:pPr>
+              <w:pStyle w:val="8"/>
+              <w:rPr>
+                <w:rFonts w:hint="default" w:ascii="Times New Roman"/>
+                <w:sz w:val="20"/>
+                <w:lang w:val="es-ES"/>
               </w:rPr>
             </w:pPr>
           </w:p>
@@ -2780,6 +3313,12 @@
             <w:insideH w:val="single" w:color="000000" w:sz="6" w:space="0"/>
             <w:insideV w:val="single" w:color="000000" w:sz="6" w:space="0"/>
           </w:tblBorders>
+          <w:tblCellMar>
+            <w:top w:w="0" w:type="dxa"/>
+            <w:left w:w="0" w:type="dxa"/>
+            <w:bottom w:w="0" w:type="dxa"/>
+            <w:right w:w="0" w:type="dxa"/>
+          </w:tblCellMar>
         </w:tblPrEx>
         <w:trPr>
           <w:trHeight w:val="779" w:hRule="atLeast"/>
@@ -3623,47 +4162,51 @@
         <mc:AlternateContent>
           <mc:Choice Requires="wps">
             <w:drawing>
-              <wp:anchor distT="0" distB="0" distL="114300" distR="114300" simplePos="0" relativeHeight="251680768" behindDoc="0" locked="0" layoutInCell="1" allowOverlap="1">
+              <wp:anchor distT="0" distB="0" distL="114300" distR="114300" simplePos="0" relativeHeight="251674624" behindDoc="0" locked="0" layoutInCell="1" allowOverlap="1">
                 <wp:simplePos x="0" y="0"/>
                 <wp:positionH relativeFrom="column">
-                  <wp:posOffset>2839085</wp:posOffset>
+                  <wp:posOffset>2867660</wp:posOffset>
                 </wp:positionH>
                 <wp:positionV relativeFrom="paragraph">
-                  <wp:posOffset>-508000</wp:posOffset>
+                  <wp:posOffset>73660</wp:posOffset>
                 </wp:positionV>
-                <wp:extent cx="5715" cy="934085"/>
-                <wp:effectExtent l="12700" t="0" r="19685" b="18415"/>
+                <wp:extent cx="358775" cy="375285"/>
+                <wp:effectExtent l="0" t="0" r="0" b="0"/>
                 <wp:wrapNone/>
-                <wp:docPr id="24" name="Conector recto 24"/>
+                <wp:docPr id="20" name="Multiplicar 20"/>
                 <wp:cNvGraphicFramePr/>
                 <a:graphic xmlns:a="http://schemas.openxmlformats.org/drawingml/2006/main">
                   <a:graphicData uri="http://schemas.microsoft.com/office/word/2010/wordprocessingShape">
                     <wps:wsp>
-                      <wps:cNvCnPr/>
+                      <wps:cNvSpPr/>
                       <wps:spPr>
-                        <a:xfrm flipH="1">
-                          <a:off x="3296285" y="9361805"/>
-                          <a:ext cx="5715" cy="934085"/>
+                        <a:xfrm>
+                          <a:off x="0" y="0"/>
+                          <a:ext cx="358775" cy="375285"/>
                         </a:xfrm>
-                        <a:prstGeom prst="line">
+                        <a:prstGeom prst="mathMultiply">
                           <a:avLst/>
                         </a:prstGeom>
                       </wps:spPr>
                       <wps:style>
                         <a:lnRef idx="2">
+                          <a:schemeClr val="accent1">
+                            <a:lumMod val="75000"/>
+                          </a:schemeClr>
+                        </a:lnRef>
+                        <a:fillRef idx="1">
                           <a:schemeClr val="accent1"/>
-                        </a:lnRef>
-                        <a:fillRef idx="0">
-                          <a:srgbClr val="FFFFFF"/>
                         </a:fillRef>
                         <a:effectRef idx="0">
                           <a:srgbClr val="FFFFFF"/>
                         </a:effectRef>
                         <a:fontRef idx="minor">
-                          <a:schemeClr val="tx1"/>
+                          <a:schemeClr val="lt1"/>
                         </a:fontRef>
                       </wps:style>
-                      <wps:bodyPr/>
+                      <wps:bodyPr rot="0" spcFirstLastPara="0" vertOverflow="overflow" horzOverflow="overflow" vert="horz" wrap="square" lIns="91440" tIns="45720" rIns="91440" bIns="45720" numCol="1" spcCol="0" rtlCol="0" fromWordArt="0" anchor="ctr" anchorCtr="0" forceAA="0" compatLnSpc="1">
+                        <a:noAutofit/>
+                      </wps:bodyPr>
                     </wps:wsp>
                   </a:graphicData>
                 </a:graphic>
@@ -3672,12 +4215,13 @@
           </mc:Choice>
           <mc:Fallback>
             <w:pict>
-              <v:line id="_x0000_s1026" o:spid="_x0000_s1026" o:spt="20" style="position:absolute;left:0pt;flip:x;margin-left:223.55pt;margin-top:-40pt;height:73.55pt;width:0.45pt;z-index:251680768;mso-width-relative:page;mso-height-relative:page;" filled="f" stroked="t" coordsize="21600,21600" o:gfxdata="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">
-                <v:fill on="f" focussize="0,0"/>
-                <v:stroke weight="2pt" color="#4F81BD [3204]" joinstyle="round"/>
+              <v:shape id="_x0000_s1026" o:spid="_x0000_s1026" style="position:absolute;left:0pt;margin-left:225.8pt;margin-top:5.8pt;height:29.55pt;width:28.25pt;z-index:251674624;v-text-anchor:middle;mso-width-relative:page;mso-height-relative:page;" fillcolor="#4F81BD [3204]" filled="t" stroked="t" coordsize="358775,375285" o:gfxdata="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" path="m55671,119289l116666,60978,179387,126585,242108,60978,303103,119289,237758,187642,303103,255995,242108,314306,179387,248699,116666,314306,55671,255995,121016,187642xe">
+                <v:path o:connectlocs="86168,90134;272606,90134;272606,285150;86168,285150" o:connectangles="164,247,0,82"/>
+                <v:fill on="t" focussize="0,0"/>
+                <v:stroke weight="2pt" color="#376092 [2404]" joinstyle="round"/>
                 <v:imagedata o:title=""/>
                 <o:lock v:ext="edit" aspectratio="f"/>
-              </v:line>
+              </v:shape>
             </w:pict>
           </mc:Fallback>
         </mc:AlternateContent>
@@ -3692,10 +4236,10 @@
               <wp:anchor distT="0" distB="0" distL="114300" distR="114300" simplePos="0" relativeHeight="251679744" behindDoc="0" locked="0" layoutInCell="1" allowOverlap="1">
                 <wp:simplePos x="0" y="0"/>
                 <wp:positionH relativeFrom="column">
-                  <wp:posOffset>2886710</wp:posOffset>
+                  <wp:posOffset>2861945</wp:posOffset>
                 </wp:positionH>
                 <wp:positionV relativeFrom="paragraph">
-                  <wp:posOffset>32385</wp:posOffset>
+                  <wp:posOffset>628650</wp:posOffset>
                 </wp:positionV>
                 <wp:extent cx="358775" cy="375285"/>
                 <wp:effectExtent l="0" t="0" r="0" b="0"/>
@@ -3742,7 +4286,7 @@
           </mc:Choice>
           <mc:Fallback>
             <w:pict>
-              <v:shape id="_x0000_s1026" o:spid="_x0000_s1026" style="position:absolute;left:0pt;margin-left:227.3pt;margin-top:2.55pt;height:29.55pt;width:28.25pt;z-index:251679744;v-text-anchor:middle;mso-width-relative:page;mso-height-relative:page;" fillcolor="#4F81BD [3204]" filled="t" stroked="t" coordsize="358775,375285" o:gfxdata="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" path="m55671,119289l116666,60978,179387,126585,242108,60978,303103,119289,237758,187642,303103,255995,242108,314306,179387,248699,116666,314306,55671,255995,121016,187642xe">
+              <v:shape id="_x0000_s1026" o:spid="_x0000_s1026" style="position:absolute;left:0pt;margin-left:225.35pt;margin-top:49.5pt;height:29.55pt;width:28.25pt;z-index:251679744;v-text-anchor:middle;mso-width-relative:page;mso-height-relative:page;" fillcolor="#4F81BD [3204]" filled="t" stroked="t" coordsize="358775,375285" o:gfxdata="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" path="m55671,119289l116666,60978,179387,126585,242108,60978,303103,119289,237758,187642,303103,255995,242108,314306,179387,248699,116666,314306,55671,255995,121016,187642xe">
                 <v:path o:connectlocs="86168,90134;272606,90134;272606,285150;86168,285150" o:connectangles="164,247,0,82"/>
                 <v:fill on="t" focussize="0,0"/>
                 <v:stroke weight="2pt" color="#376092 [2404]" joinstyle="round"/>
@@ -3760,175 +4304,13 @@
         <mc:AlternateContent>
           <mc:Choice Requires="wps">
             <w:drawing>
-              <wp:anchor distT="0" distB="0" distL="114300" distR="114300" simplePos="0" relativeHeight="251674624" behindDoc="0" locked="0" layoutInCell="1" allowOverlap="1">
-                <wp:simplePos x="0" y="0"/>
-                <wp:positionH relativeFrom="column">
-                  <wp:posOffset>2900680</wp:posOffset>
-                </wp:positionH>
-                <wp:positionV relativeFrom="paragraph">
-                  <wp:posOffset>-464185</wp:posOffset>
-                </wp:positionV>
-                <wp:extent cx="358775" cy="375285"/>
-                <wp:effectExtent l="0" t="0" r="0" b="0"/>
-                <wp:wrapNone/>
-                <wp:docPr id="20" name="Multiplicar 20"/>
-                <wp:cNvGraphicFramePr/>
-                <a:graphic xmlns:a="http://schemas.openxmlformats.org/drawingml/2006/main">
-                  <a:graphicData uri="http://schemas.microsoft.com/office/word/2010/wordprocessingShape">
-                    <wps:wsp>
-                      <wps:cNvSpPr/>
-                      <wps:spPr>
-                        <a:xfrm>
-                          <a:off x="0" y="0"/>
-                          <a:ext cx="358775" cy="375285"/>
-                        </a:xfrm>
-                        <a:prstGeom prst="mathMultiply">
-                          <a:avLst/>
-                        </a:prstGeom>
-                      </wps:spPr>
-                      <wps:style>
-                        <a:lnRef idx="2">
-                          <a:schemeClr val="accent1">
-                            <a:lumMod val="75000"/>
-                          </a:schemeClr>
-                        </a:lnRef>
-                        <a:fillRef idx="1">
-                          <a:schemeClr val="accent1"/>
-                        </a:fillRef>
-                        <a:effectRef idx="0">
-                          <a:srgbClr val="FFFFFF"/>
-                        </a:effectRef>
-                        <a:fontRef idx="minor">
-                          <a:schemeClr val="lt1"/>
-                        </a:fontRef>
-                      </wps:style>
-                      <wps:bodyPr rot="0" spcFirstLastPara="0" vertOverflow="overflow" horzOverflow="overflow" vert="horz" wrap="square" lIns="91440" tIns="45720" rIns="91440" bIns="45720" numCol="1" spcCol="0" rtlCol="0" fromWordArt="0" anchor="ctr" anchorCtr="0" forceAA="0" compatLnSpc="1">
-                        <a:noAutofit/>
-                      </wps:bodyPr>
-                    </wps:wsp>
-                  </a:graphicData>
-                </a:graphic>
-              </wp:anchor>
-            </w:drawing>
-          </mc:Choice>
-          <mc:Fallback>
-            <w:pict>
-              <v:shape id="_x0000_s1026" o:spid="_x0000_s1026" style="position:absolute;left:0pt;margin-left:228.4pt;margin-top:-36.55pt;height:29.55pt;width:28.25pt;z-index:251674624;v-text-anchor:middle;mso-width-relative:page;mso-height-relative:page;" fillcolor="#4F81BD [3204]" filled="t" stroked="t" coordsize="358775,375285" o:gfxdata="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" path="m55671,119289l116666,60978,179387,126585,242108,60978,303103,119289,237758,187642,303103,255995,242108,314306,179387,248699,116666,314306,55671,255995,121016,187642xe">
-                <v:path o:connectlocs="86168,90134;272606,90134;272606,285150;86168,285150" o:connectangles="164,247,0,82"/>
-                <v:fill on="t" focussize="0,0"/>
-                <v:stroke weight="2pt" color="#376092 [2404]" joinstyle="round"/>
-                <v:imagedata o:title=""/>
-                <o:lock v:ext="edit" aspectratio="f"/>
-              </v:shape>
-            </w:pict>
-          </mc:Fallback>
-        </mc:AlternateContent>
-      </w:r>
-      <w:r>
-        <w:rPr>
-          <w:color w:val="800000"/>
-          <w:sz w:val="18"/>
-        </w:rPr>
-        <w:t>&lt;city</w:t>
-      </w:r>
-      <w:r>
-        <w:rPr>
-          <w:color w:val="800000"/>
-          <w:spacing w:val="-13"/>
-          <w:sz w:val="18"/>
-        </w:rPr>
-        <w:t xml:space="preserve"> </w:t>
-      </w:r>
-      <w:r>
-        <w:rPr>
-          <w:color w:val="E40000"/>
-          <w:sz w:val="18"/>
-        </w:rPr>
-        <w:t>postalcode</w:t>
-      </w:r>
-      <w:r>
-        <w:rPr>
-          <w:sz w:val="18"/>
-        </w:rPr>
-        <w:t>=</w:t>
-      </w:r>
-      <w:r>
-        <w:rPr>
-          <w:color w:val="0000FF"/>
-          <w:sz w:val="18"/>
-        </w:rPr>
-        <w:t xml:space="preserve">"08001" </w:t>
-      </w:r>
-      <w:r>
-        <w:rPr>
-          <w:color w:val="E40000"/>
-          <w:spacing w:val="-2"/>
-          <w:sz w:val="18"/>
-        </w:rPr>
-        <w:t>postalcode</w:t>
-      </w:r>
-      <w:r>
-        <w:rPr>
-          <w:spacing w:val="-2"/>
-          <w:sz w:val="18"/>
-        </w:rPr>
-        <w:t>=</w:t>
-      </w:r>
-      <w:r>
-        <w:rPr>
-          <w:color w:val="0000FF"/>
-          <w:spacing w:val="-2"/>
-          <w:sz w:val="18"/>
-        </w:rPr>
-        <w:t>"08002"</w:t>
-      </w:r>
-      <w:r>
-        <w:rPr>
-          <w:color w:val="800000"/>
-          <w:spacing w:val="-2"/>
-          <w:sz w:val="18"/>
-        </w:rPr>
-        <w:t>&gt;</w:t>
-      </w:r>
-    </w:p>
-    <w:p>
-      <w:pPr>
-        <w:spacing w:after="0" w:line="261" w:lineRule="auto"/>
-        <w:jc w:val="left"/>
-        <w:rPr>
-          <w:sz w:val="18"/>
-        </w:rPr>
-        <w:sectPr>
-          <w:type w:val="continuous"/>
-          <w:pgSz w:w="11900" w:h="16840"/>
-          <w:pgMar w:top="740" w:right="720" w:bottom="280" w:left="720" w:header="720" w:footer="720" w:gutter="0"/>
-          <w:cols w:space="720" w:num="1"/>
-        </w:sectPr>
-      </w:pPr>
-    </w:p>
-    <w:p>
-      <w:pPr>
-        <w:spacing w:before="77"/>
-        <w:ind w:left="382" w:right="0" w:firstLine="0"/>
-        <w:jc w:val="left"/>
-        <w:rPr>
-          <w:sz w:val="18"/>
-        </w:rPr>
-      </w:pPr>
-      <w:r>
-        <w:rPr>
-          <w:sz w:val="20"/>
-        </w:rPr>
-        <mc:AlternateContent>
-          <mc:Choice Requires="wps">
-            <w:drawing>
               <wp:anchor distT="0" distB="0" distL="114300" distR="114300" simplePos="0" relativeHeight="251677696" behindDoc="0" locked="0" layoutInCell="1" allowOverlap="1">
                 <wp:simplePos x="0" y="0"/>
                 <wp:positionH relativeFrom="column">
-                  <wp:posOffset>2874645</wp:posOffset>
+                  <wp:posOffset>2858135</wp:posOffset>
                 </wp:positionH>
                 <wp:positionV relativeFrom="paragraph">
-                  <wp:posOffset>91440</wp:posOffset>
+                  <wp:posOffset>944880</wp:posOffset>
                 </wp:positionV>
                 <wp:extent cx="5715" cy="934085"/>
                 <wp:effectExtent l="12700" t="0" r="19685" b="18415"/>
@@ -3971,7 +4353,7 @@
           </mc:Choice>
           <mc:Fallback>
             <w:pict>
-              <v:line id="_x0000_s1026" o:spid="_x0000_s1026" o:spt="20" style="position:absolute;left:0pt;flip:x;margin-left:226.35pt;margin-top:7.2pt;height:73.55pt;width:0.45pt;z-index:251677696;mso-width-relative:page;mso-height-relative:page;" filled="f" stroked="t" coordsize="21600,21600" o:gfxdata="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">
+              <v:line id="_x0000_s1026" o:spid="_x0000_s1026" o:spt="20" style="position:absolute;left:0pt;flip:x;margin-left:225.05pt;margin-top:74.4pt;height:73.55pt;width:0.45pt;z-index:251677696;mso-width-relative:page;mso-height-relative:page;" filled="f" stroked="t" coordsize="21600,21600" o:gfxdata="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">
                 <v:fill on="f" focussize="0,0"/>
                 <v:stroke weight="2pt" color="#4F81BD [3204]" joinstyle="round"/>
                 <v:imagedata o:title=""/>
@@ -3980,6 +4362,138 @@
             </w:pict>
           </mc:Fallback>
         </mc:AlternateContent>
+      </w:r>
+      <w:r>
+        <w:rPr>
+          <w:sz w:val="20"/>
+        </w:rPr>
+        <mc:AlternateContent>
+          <mc:Choice Requires="wps">
+            <w:drawing>
+              <wp:anchor distT="0" distB="0" distL="114300" distR="114300" simplePos="0" relativeHeight="251680768" behindDoc="0" locked="0" layoutInCell="1" allowOverlap="1">
+                <wp:simplePos x="0" y="0"/>
+                <wp:positionH relativeFrom="column">
+                  <wp:posOffset>2847340</wp:posOffset>
+                </wp:positionH>
+                <wp:positionV relativeFrom="paragraph">
+                  <wp:posOffset>5715</wp:posOffset>
+                </wp:positionV>
+                <wp:extent cx="5715" cy="934085"/>
+                <wp:effectExtent l="12700" t="0" r="19685" b="18415"/>
+                <wp:wrapNone/>
+                <wp:docPr id="24" name="Conector recto 24"/>
+                <wp:cNvGraphicFramePr/>
+                <a:graphic xmlns:a="http://schemas.openxmlformats.org/drawingml/2006/main">
+                  <a:graphicData uri="http://schemas.microsoft.com/office/word/2010/wordprocessingShape">
+                    <wps:wsp>
+                      <wps:cNvCnPr/>
+                      <wps:spPr>
+                        <a:xfrm flipH="1">
+                          <a:off x="3296285" y="9361805"/>
+                          <a:ext cx="5715" cy="934085"/>
+                        </a:xfrm>
+                        <a:prstGeom prst="line">
+                          <a:avLst/>
+                        </a:prstGeom>
+                      </wps:spPr>
+                      <wps:style>
+                        <a:lnRef idx="2">
+                          <a:schemeClr val="accent1"/>
+                        </a:lnRef>
+                        <a:fillRef idx="0">
+                          <a:srgbClr val="FFFFFF"/>
+                        </a:fillRef>
+                        <a:effectRef idx="0">
+                          <a:srgbClr val="FFFFFF"/>
+                        </a:effectRef>
+                        <a:fontRef idx="minor">
+                          <a:schemeClr val="tx1"/>
+                        </a:fontRef>
+                      </wps:style>
+                      <wps:bodyPr/>
+                    </wps:wsp>
+                  </a:graphicData>
+                </a:graphic>
+              </wp:anchor>
+            </w:drawing>
+          </mc:Choice>
+          <mc:Fallback>
+            <w:pict>
+              <v:line id="_x0000_s1026" o:spid="_x0000_s1026" o:spt="20" style="position:absolute;left:0pt;flip:x;margin-left:224.2pt;margin-top:0.45pt;height:73.55pt;width:0.45pt;z-index:251680768;mso-width-relative:page;mso-height-relative:page;" filled="f" stroked="t" coordsize="21600,21600" o:gfxdata="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">
+                <v:fill on="f" focussize="0,0"/>
+                <v:stroke weight="2pt" color="#4F81BD [3204]" joinstyle="round"/>
+                <v:imagedata o:title=""/>
+                <o:lock v:ext="edit" aspectratio="f"/>
+              </v:line>
+            </w:pict>
+          </mc:Fallback>
+        </mc:AlternateContent>
+      </w:r>
+      <w:r>
+        <w:rPr>
+          <w:color w:val="800000"/>
+          <w:sz w:val="18"/>
+        </w:rPr>
+        <w:t>&lt;city</w:t>
+      </w:r>
+      <w:r>
+        <w:rPr>
+          <w:color w:val="800000"/>
+          <w:spacing w:val="-13"/>
+          <w:sz w:val="18"/>
+        </w:rPr>
+        <w:t xml:space="preserve"> </w:t>
+      </w:r>
+      <w:r>
+        <w:rPr>
+          <w:color w:val="E40000"/>
+          <w:sz w:val="18"/>
+        </w:rPr>
+        <w:t>postalcode</w:t>
+      </w:r>
+      <w:r>
+        <w:rPr>
+          <w:sz w:val="18"/>
+        </w:rPr>
+        <w:t>=</w:t>
+      </w:r>
+      <w:r>
+        <w:rPr>
+          <w:color w:val="0000FF"/>
+          <w:sz w:val="18"/>
+        </w:rPr>
+        <w:t xml:space="preserve">"08001" </w:t>
+      </w:r>
+      <w:r>
+        <w:rPr>
+          <w:color w:val="E40000"/>
+          <w:spacing w:val="-2"/>
+          <w:sz w:val="18"/>
+        </w:rPr>
+        <w:t>postalcode</w:t>
+      </w:r>
+      <w:r>
+        <w:rPr>
+          <w:spacing w:val="-2"/>
+          <w:sz w:val="18"/>
+        </w:rPr>
+        <w:t>=</w:t>
+      </w:r>
+      <w:r>
+        <w:rPr>
+          <w:color w:val="0000FF"/>
+          <w:spacing w:val="-2"/>
+          <w:sz w:val="18"/>
+        </w:rPr>
+        <w:t>"08002"</w:t>
+      </w:r>
+      <w:r>
+        <w:rPr>
+          <w:color w:val="800000"/>
+          <w:spacing w:val="-2"/>
+          <w:sz w:val="18"/>
+        </w:rPr>
+        <w:t>&gt;</w:t>
       </w:r>
       <w:r>
         <mc:AlternateContent>
@@ -4189,7 +4703,6 @@
           <w:lang w:val="es-ES"/>
         </w:rPr>
         <w:tab/>
-        <w:t/>
       </w:r>
       <w:r>
         <w:rPr>
@@ -4200,7 +4713,6 @@
           <w:lang w:val="es-ES"/>
         </w:rPr>
         <w:tab/>
-        <w:t/>
       </w:r>
       <w:r>
         <w:rPr>
@@ -4211,7 +4723,6 @@
           <w:lang w:val="es-ES"/>
         </w:rPr>
         <w:tab/>
-        <w:t/>
       </w:r>
       <w:r>
         <w:rPr>
@@ -4222,7 +4733,6 @@
           <w:lang w:val="es-ES"/>
         </w:rPr>
         <w:tab/>
-        <w:t/>
       </w:r>
       <w:r>
         <w:rPr>
@@ -4233,7 +4743,6 @@
           <w:lang w:val="es-ES"/>
         </w:rPr>
         <w:tab/>
-        <w:t/>
       </w:r>
       <w:r>
         <w:rPr>
@@ -4244,7 +4753,6 @@
           <w:lang w:val="es-ES"/>
         </w:rPr>
         <w:tab/>
-        <w:t/>
       </w:r>
       <w:r>
         <w:rPr>
@@ -4255,6 +4763,15 @@
           <w:lang w:val="es-ES"/>
         </w:rPr>
         <w:tab/>
+      </w:r>
+      <w:r>
+        <w:rPr>
+          <w:rFonts w:hint="default"/>
+          <w:color w:val="800000"/>
+          <w:spacing w:val="-2"/>
+          <w:sz w:val="18"/>
+          <w:lang w:val="es-ES"/>
+        </w:rPr>
         <w:t>No es vàlid tenir 2 atributs amb el mateix nom</w:t>
       </w:r>
     </w:p>
@@ -4478,7 +4995,9 @@
       <w:pPr>
         <w:pStyle w:val="4"/>
         <w:rPr>
+          <w:rFonts w:hint="default"/>
           <w:sz w:val="20"/>
+          <w:lang w:val="es-ES"/>
         </w:rPr>
       </w:pPr>
       <w:r>
@@ -4491,10 +5010,10 @@
               <wp:anchor distT="0" distB="0" distL="114300" distR="114300" simplePos="0" relativeHeight="251676672" behindDoc="0" locked="0" layoutInCell="1" allowOverlap="1">
                 <wp:simplePos x="0" y="0"/>
                 <wp:positionH relativeFrom="column">
-                  <wp:posOffset>2480310</wp:posOffset>
+                  <wp:posOffset>2878455</wp:posOffset>
                 </wp:positionH>
                 <wp:positionV relativeFrom="paragraph">
-                  <wp:posOffset>154305</wp:posOffset>
+                  <wp:posOffset>121285</wp:posOffset>
                 </wp:positionV>
                 <wp:extent cx="358775" cy="375285"/>
                 <wp:effectExtent l="0" t="0" r="0" b="0"/>
@@ -4541,7 +5060,7 @@
           </mc:Choice>
           <mc:Fallback>
             <w:pict>
-              <v:shape id="_x0000_s1026" o:spid="_x0000_s1026" style="position:absolute;left:0pt;margin-left:195.3pt;margin-top:12.15pt;height:29.55pt;width:28.25pt;z-index:251676672;v-text-anchor:middle;mso-width-relative:page;mso-height-relative:page;" fillcolor="#4F81BD [3204]" filled="t" stroked="t" coordsize="358775,375285" o:gfxdata="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" path="m55671,119289l116666,60978,179387,126585,242108,60978,303103,119289,237758,187642,303103,255995,242108,314306,179387,248699,116666,314306,55671,255995,121016,187642xe">
+              <v:shape id="_x0000_s1026" o:spid="_x0000_s1026" style="position:absolute;left:0pt;margin-left:226.65pt;margin-top:9.55pt;height:29.55pt;width:28.25pt;z-index:251676672;v-text-anchor:middle;mso-width-relative:page;mso-height-relative:page;" fillcolor="#4F81BD [3204]" filled="t" stroked="t" coordsize="358775,375285" o:gfxdata="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" path="m55671,119289l116666,60978,179387,126585,242108,60978,303103,119289,237758,187642,303103,255995,242108,314306,179387,248699,116666,314306,55671,255995,121016,187642xe">
                 <v:path o:connectlocs="86168,90134;272606,90134;272606,285150;86168,285150" o:connectangles="164,247,0,82"/>
                 <v:fill on="t" focussize="0,0"/>
                 <v:stroke weight="2pt" color="#376092 [2404]" joinstyle="round"/>
@@ -4551,6 +5070,24 @@
             </w:pict>
           </mc:Fallback>
         </mc:AlternateContent>
+      </w:r>
+      <w:r>
+        <w:rPr>
+          <w:rFonts w:hint="default"/>
+          <w:sz w:val="20"/>
+          <w:lang w:val="es-ES"/>
+        </w:rPr>
+        <w:t>No deu utilitzat la paraula xml al principi d’una etiqueta ja que es una paraula reservada, en el seu lloc podriem usar l’etiqueta &lt;tag_xml&gt; o</w:t>
+      </w:r>
+      <w:bookmarkStart w:id="0" w:name="_GoBack"/>
+      <w:bookmarkEnd w:id="0"/>
+      <w:r>
+        <w:rPr>
+          <w:rFonts w:hint="default"/>
+          <w:sz w:val="20"/>
+          <w:lang w:val="es-ES"/>
+        </w:rPr>
+        <w:t xml:space="preserve"> &lt;language&gt;</w:t>
       </w:r>
     </w:p>
     <w:p>
@@ -4986,7 +5523,7 @@
     <w:lsdException w:unhideWhenUsed="0" w:uiPriority="0" w:semiHidden="0" w:name="HTML Sample"/>
     <w:lsdException w:unhideWhenUsed="0" w:uiPriority="0" w:semiHidden="0" w:name="HTML Typewriter"/>
     <w:lsdException w:unhideWhenUsed="0" w:uiPriority="0" w:semiHidden="0" w:name="HTML Variable"/>
-    <w:lsdException w:unhideWhenUsed="0" w:uiPriority="0" w:name="Normal Table"/>
+    <w:lsdException w:qFormat="1" w:unhideWhenUsed="0" w:uiPriority="0" w:name="Normal Table"/>
     <w:lsdException w:unhideWhenUsed="0" w:uiPriority="0" w:semiHidden="0" w:name="annotation subject"/>
     <w:lsdException w:unhideWhenUsed="0" w:uiPriority="0" w:semiHidden="0" w:name="Table Simple 1"/>
     <w:lsdException w:unhideWhenUsed="0" w:uiPriority="0" w:semiHidden="0" w:name="Table Simple 2"/>
@@ -5063,6 +5600,7 @@
   <w:style w:type="table" w:default="1" w:styleId="3">
     <w:name w:val="Normal Table"/>
     <w:semiHidden/>
+    <w:qFormat/>
     <w:uiPriority w:val="0"/>
     <w:tblPr>
       <w:tblCellMar>
@@ -5423,9 +5961,7 @@
 
 <file path=customXml/item1.xml><?xml version="1.0" encoding="utf-8"?>
 <s:customData xmlns="http://www.wps.cn/officeDocument/2013/wpsCustomData" xmlns:s="http://www.wps.cn/officeDocument/2013/wpsCustomData">
-  <customSectProps>
-    <customSectPr/>
-  </customSectProps>
+  <customSectProps/>
   <customShpExts>
     <customShpInfo spid="_x0000_s1026" textRotate="1"/>
   </customShpExts>

</xml_diff>